<commit_message>
Add support for "linked" pictures (normal and SVG)
(2) Add constructor to ParPart and Run to support external drawings
    lacking byte stream
(1) Use constructors by checking for TargetMode attribute of "External"
(3) add logic to pass the data up through expandDrawingId, no attempt is
    made to locate external files in the media.
(4) Links are passed through to the <img> as written in the
    relationships portion of the OOXML
(5) added unit tests
</commit_message>
<xml_diff>
--- a/test/docx/svg.docx
+++ b/test/docx/svg.docx
@@ -161,6 +161,167 @@
         <w:t xml:space="preserve"> test</w:t>
       </w:r>
     </w:p>
+    <w:p>
+      <w:r>
+        <w:br w:type="page"/>
+      </w:r>
+    </w:p>
+    <w:p>
+      <w:r>
+        <w:lastRenderedPageBreak/>
+        <w:t>Testing external SVG support</w:t>
+      </w:r>
+    </w:p>
+    <w:p>
+      <w:r>
+        <w:rPr>
+          <w:noProof/>
+        </w:rPr>
+        <mc:AlternateContent>
+          <mc:Choice Requires="wpc">
+            <w:drawing>
+              <wp:inline distT="0" distB="0" distL="0" distR="0" wp14:anchorId="175A247A" wp14:editId="6363B161">
+                <wp:extent cx="5486400" cy="3200400"/>
+                <wp:effectExtent l="0" t="0" r="0" b="0"/>
+                <wp:docPr id="5" name="Canvas 5"/>
+                <wp:cNvGraphicFramePr>
+                  <a:graphicFrameLocks xmlns:a="http://schemas.openxmlformats.org/drawingml/2006/main" noChangeAspect="1"/>
+                </wp:cNvGraphicFramePr>
+                <a:graphic xmlns:a="http://schemas.openxmlformats.org/drawingml/2006/main">
+                  <a:graphicData uri="http://schemas.microsoft.com/office/word/2010/wordprocessingCanvas">
+                    <wpc:wpc>
+                      <wpc:bg>
+                        <a:solidFill>
+                          <a:prstClr val="white"/>
+                        </a:solidFill>
+                      </wpc:bg>
+                      <wpc:whole/>
+                      <pic:pic xmlns:pic="http://schemas.openxmlformats.org/drawingml/2006/picture">
+                        <pic:nvPicPr>
+                          <pic:cNvPr id="4" name="Graphic 1"/>
+                          <pic:cNvPicPr>
+                            <a:picLocks noChangeAspect="1"/>
+                          </pic:cNvPicPr>
+                        </pic:nvPicPr>
+                        <pic:blipFill>
+                          <a:blip r:embed="rId5">
+                            <a:extLst>
+                              <a:ext uri="{96DAC541-7B7A-43D3-8B79-37D633B846F1}">
+                                <asvg:svgBlip xmlns:asvg="http://schemas.microsoft.com/office/drawing/2016/SVG/main" r:link="rId8"/>
+                              </a:ext>
+                            </a:extLst>
+                          </a:blip>
+                          <a:srcRect/>
+                          <a:stretch>
+                            <a:fillRect/>
+                          </a:stretch>
+                        </pic:blipFill>
+                        <pic:spPr>
+                          <a:xfrm>
+                            <a:off x="180000" y="180000"/>
+                            <a:ext cx="1400175" cy="1657350"/>
+                          </a:xfrm>
+                          <a:prstGeom prst="rect">
+                            <a:avLst/>
+                          </a:prstGeom>
+                        </pic:spPr>
+                      </pic:pic>
+                    </wpc:wpc>
+                  </a:graphicData>
+                </a:graphic>
+              </wp:inline>
+            </w:drawing>
+          </mc:Choice>
+          <mc:Fallback>
+            <w:pict>
+              <v:group w14:anchorId="19D08741" id="Canvas 5" o:spid="_x0000_s1026" editas="canvas" style="width:6in;height:252pt;mso-position-horizontal-relative:char;mso-position-vertical-relative:line" coordsize="54864,32004" o:gfxdata="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">
+                <v:shapetype id="_x0000_t75" coordsize="21600,21600" o:spt="75" o:preferrelative="t" path="m@4@5l@4@11@9@11@9@5xe" filled="f" stroked="f">
+                  <v:stroke joinstyle="miter"/>
+                  <v:formulas>
+                    <v:f eqn="if lineDrawn pixelLineWidth 0"/>
+                    <v:f eqn="sum @0 1 0"/>
+                    <v:f eqn="sum 0 0 @1"/>
+                    <v:f eqn="prod @2 1 2"/>
+                    <v:f eqn="prod @3 21600 pixelWidth"/>
+                    <v:f eqn="prod @3 21600 pixelHeight"/>
+                    <v:f eqn="sum @0 0 1"/>
+                    <v:f eqn="prod @6 1 2"/>
+                    <v:f eqn="prod @7 21600 pixelWidth"/>
+                    <v:f eqn="sum @8 21600 0"/>
+                    <v:f eqn="prod @7 21600 pixelHeight"/>
+                    <v:f eqn="sum @10 21600 0"/>
+                  </v:formulas>
+                  <v:path o:extrusionok="f" gradientshapeok="t" o:connecttype="rect"/>
+                  <o:lock v:ext="edit" aspectratio="t"/>
+                </v:shapetype>
+                <v:shape id="_x0000_s1027" type="#_x0000_t75" style="position:absolute;width:54864;height:32004;visibility:visible;mso-wrap-style:square" filled="t">
+                  <v:fill o:detectmouseclick="t"/>
+                  <v:path o:connecttype="none"/>
+                </v:shape>
+                <v:shape id="Graphic 1" o:spid="_x0000_s1028" type="#_x0000_t75" style="position:absolute;left:1800;top:1800;width:14001;height:16573;visibility:visible;mso-wrap-style:square" o:gfxdata="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">
+                  <v:imagedata r:id="rId9"/>
+                </v:shape>
+                <w10:anchorlock/>
+              </v:group>
+            </w:pict>
+          </mc:Fallback>
+        </mc:AlternateContent>
+      </w:r>
+    </w:p>
+    <w:p>
+      <w:r>
+        <w:rPr>
+          <w:noProof/>
+        </w:rPr>
+        <w:drawing>
+          <wp:inline distT="0" distB="0" distL="0" distR="0" wp14:anchorId="50D18B33" wp14:editId="4EC1298C">
+            <wp:extent cx="1400175" cy="1657350"/>
+            <wp:effectExtent l="0" t="0" r="9525" b="0"/>
+            <wp:docPr id="6" name="Graphic 6"/>
+            <wp:cNvGraphicFramePr>
+              <a:graphicFrameLocks xmlns:a="http://schemas.openxmlformats.org/drawingml/2006/main" noChangeAspect="1"/>
+            </wp:cNvGraphicFramePr>
+            <a:graphic xmlns:a="http://schemas.openxmlformats.org/drawingml/2006/main">
+              <a:graphicData uri="http://schemas.openxmlformats.org/drawingml/2006/picture">
+                <pic:pic xmlns:pic="http://schemas.openxmlformats.org/drawingml/2006/picture">
+                  <pic:nvPicPr>
+                    <pic:cNvPr id="6" name="Graphic 6"/>
+                    <pic:cNvPicPr>
+                      <a:picLocks noChangeAspect="1"/>
+                    </pic:cNvPicPr>
+                  </pic:nvPicPr>
+                  <pic:blipFill>
+                    <a:blip r:embed="rId5">
+                      <a:extLst>
+                        <a:ext uri="{96DAC541-7B7A-43D3-8B79-37D633B846F1}">
+                          <asvg:svgBlip xmlns:asvg="http://schemas.microsoft.com/office/drawing/2016/SVG/main" r:link="rId8"/>
+                        </a:ext>
+                      </a:extLst>
+                    </a:blip>
+                    <a:stretch>
+                      <a:fillRect/>
+                    </a:stretch>
+                  </pic:blipFill>
+                  <pic:spPr>
+                    <a:xfrm>
+                      <a:off x="0" y="0"/>
+                      <a:ext cx="1400175" cy="1657350"/>
+                    </a:xfrm>
+                    <a:prstGeom prst="rect">
+                      <a:avLst/>
+                    </a:prstGeom>
+                  </pic:spPr>
+                </pic:pic>
+              </a:graphicData>
+            </a:graphic>
+          </wp:inline>
+        </w:drawing>
+      </w:r>
+      <w:r>
+        <w:t xml:space="preserve"> test</w:t>
+      </w:r>
+    </w:p>
+    <w:p/>
     <w:sectPr>
       <w:pgSz w:w="12240" w:h="15840"/>
       <w:pgMar w:top="1440" w:right="1440" w:bottom="1440" w:left="1440" w:header="720" w:footer="720" w:gutter="0"/>

</xml_diff>